<commit_message>
just need optimal policy
</commit_message>
<xml_diff>
--- a/Questions.docx
+++ b/Questions.docx
@@ -187,13 +187,30 @@
     </w:p>
     <w:p>
       <w:pPr>
-        <w:jc w:val="both"/>
-        <w:rPr>
-          <w:rFonts w:ascii="Times New Roman" w:hAnsi="Times New Roman" w:cs="Times New Roman"/>
-          <w:sz w:val="28"/>
-          <w:szCs w:val="28"/>
-        </w:rPr>
-      </w:pPr>
+        <w:ind w:left="720"/>
+        <w:jc w:val="both"/>
+        <w:rPr>
+          <w:rFonts w:ascii="Times New Roman" w:hAnsi="Times New Roman" w:cs="Times New Roman"/>
+          <w:sz w:val="28"/>
+          <w:szCs w:val="28"/>
+        </w:rPr>
+      </w:pPr>
+      <w:r>
+        <w:rPr>
+          <w:rFonts w:ascii="Times New Roman" w:hAnsi="Times New Roman" w:cs="Times New Roman"/>
+          <w:sz w:val="28"/>
+          <w:szCs w:val="28"/>
+        </w:rPr>
+        <w:t xml:space="preserve">We can expect all states to be </w:t>
+      </w:r>
+      <w:r>
+        <w:rPr>
+          <w:rFonts w:ascii="Times New Roman" w:hAnsi="Times New Roman" w:cs="Times New Roman"/>
+          <w:sz w:val="28"/>
+          <w:szCs w:val="28"/>
+        </w:rPr>
+        <w:t>the same, at 33.333% for North, East, and West.</w:t>
+      </w:r>
     </w:p>
     <w:p>
       <w:pPr>
@@ -240,6 +257,7 @@
     </w:p>
     <w:p>
       <w:pPr>
+        <w:ind w:left="720"/>
         <w:jc w:val="both"/>
         <w:rPr>
           <w:rFonts w:ascii="Times New Roman" w:hAnsi="Times New Roman" w:cs="Times New Roman"/>
@@ -278,22 +296,40 @@
           <w:sz w:val="28"/>
           <w:szCs w:val="28"/>
         </w:rPr>
-        <w:t>If we had also had incoming traffic from the South and for each direction we had measured traffic at 5 levels instead of 2, what would have changed in the problem?</w:t>
-      </w:r>
-    </w:p>
-    <w:p>
-      <w:pPr>
-        <w:jc w:val="both"/>
-        <w:rPr>
-          <w:rFonts w:ascii="Times New Roman" w:hAnsi="Times New Roman" w:cs="Times New Roman"/>
-          <w:sz w:val="28"/>
-          <w:szCs w:val="28"/>
-        </w:rPr>
-      </w:pPr>
-    </w:p>
-    <w:p>
-      <w:pPr>
-        <w:ind w:left="360"/>
+        <w:t xml:space="preserve">If we had also had incoming traffic from the South and for each </w:t>
+      </w:r>
+      <w:proofErr w:type="gramStart"/>
+      <w:r>
+        <w:rPr>
+          <w:rFonts w:ascii="Times New Roman" w:hAnsi="Times New Roman" w:cs="Times New Roman"/>
+          <w:sz w:val="28"/>
+          <w:szCs w:val="28"/>
+        </w:rPr>
+        <w:t>direction</w:t>
+      </w:r>
+      <w:proofErr w:type="gramEnd"/>
+      <w:r>
+        <w:rPr>
+          <w:rFonts w:ascii="Times New Roman" w:hAnsi="Times New Roman" w:cs="Times New Roman"/>
+          <w:sz w:val="28"/>
+          <w:szCs w:val="28"/>
+        </w:rPr>
+        <w:t xml:space="preserve"> we had measured traffic at 5 levels instead of 2, what would have changed in the problem?</w:t>
+      </w:r>
+    </w:p>
+    <w:p>
+      <w:pPr>
+        <w:jc w:val="both"/>
+        <w:rPr>
+          <w:rFonts w:ascii="Times New Roman" w:hAnsi="Times New Roman" w:cs="Times New Roman"/>
+          <w:sz w:val="28"/>
+          <w:szCs w:val="28"/>
+        </w:rPr>
+      </w:pPr>
+    </w:p>
+    <w:p>
+      <w:pPr>
+        <w:ind w:left="720" w:firstLine="360"/>
         <w:jc w:val="both"/>
         <w:rPr>
           <w:rFonts w:ascii="Times New Roman" w:hAnsi="Times New Roman" w:cs="Times New Roman"/>
@@ -308,6 +344,30 @@
           <w:szCs w:val="28"/>
         </w:rPr>
         <w:t>We would then have (5 * 5 * 5 * 5) - 1= 625 – 1 = 624 possible starting combinations (excluding LLLL).</w:t>
+      </w:r>
+      <w:r>
+        <w:rPr>
+          <w:rFonts w:ascii="Times New Roman" w:hAnsi="Times New Roman" w:cs="Times New Roman"/>
+          <w:sz w:val="28"/>
+          <w:szCs w:val="28"/>
+        </w:rPr>
+        <w:t xml:space="preserve"> </w:t>
+      </w:r>
+      <w:r>
+        <w:rPr>
+          <w:rFonts w:ascii="Times New Roman" w:hAnsi="Times New Roman" w:cs="Times New Roman"/>
+          <w:sz w:val="28"/>
+          <w:szCs w:val="28"/>
+        </w:rPr>
+        <w:t>Thus,</w:t>
+      </w:r>
+      <w:r>
+        <w:rPr>
+          <w:rFonts w:ascii="Times New Roman" w:hAnsi="Times New Roman" w:cs="Times New Roman"/>
+          <w:sz w:val="28"/>
+          <w:szCs w:val="28"/>
+        </w:rPr>
+        <w:t xml:space="preserve"> the probability of, say, N being green would be less than before.</w:t>
       </w:r>
     </w:p>
     <w:sectPr>

</xml_diff>